<commit_message>
Opkuis gedaan, JavaDoc geschreven
</commit_message>
<xml_diff>
--- a/2_Boussabat_Geysegoms_Vanheel_Verslag_OOO2019 .docx
+++ b/2_Boussabat_Geysegoms_Vanheel_Verslag_OOO2019 .docx
@@ -303,7 +303,23 @@
           <w:sz w:val="28"/>
           <w:lang w:val="nl-BE"/>
         </w:rPr>
-        <w:t>, Opleiding en Reeks]</w:t>
+        <w:t xml:space="preserve">, </w:t>
+      </w:r>
+      <w:bookmarkStart w:id="0" w:name="_GoBack"/>
+      <w:r>
+        <w:rPr>
+          <w:sz w:val="28"/>
+          <w:lang w:val="nl-BE"/>
+        </w:rPr>
+        <w:t>Opleiding en Reeks</w:t>
+      </w:r>
+      <w:bookmarkEnd w:id="0"/>
+      <w:r>
+        <w:rPr>
+          <w:sz w:val="28"/>
+          <w:lang w:val="nl-BE"/>
+        </w:rPr>
+        <w:t>]</w:t>
       </w:r>
     </w:p>
     <w:p>
@@ -457,25 +473,24 @@
           <w:lang w:val="nl-BE"/>
         </w:rPr>
         <w:br/>
-        <w:t>Geldenaaksebaan 335</w:t>
-      </w:r>
+      </w:r>
+      <w:proofErr w:type="spellStart"/>
       <w:r>
         <w:rPr>
           <w:rFonts w:ascii="Verdana" w:hAnsi="Verdana"/>
           <w:sz w:val="16"/>
           <w:lang w:val="nl-BE"/>
         </w:rPr>
-        <w:br/>
-        <w:t>3001 Heverlee</w:t>
-      </w:r>
+        <w:t>Geldenaaksebaan</w:t>
+      </w:r>
+      <w:proofErr w:type="spellEnd"/>
       <w:r>
         <w:rPr>
           <w:rFonts w:ascii="Verdana" w:hAnsi="Verdana"/>
           <w:sz w:val="16"/>
           <w:lang w:val="nl-BE"/>
         </w:rPr>
-        <w:br/>
-        <w:t xml:space="preserve">Tel. </w:t>
+        <w:t xml:space="preserve"> 335</w:t>
       </w:r>
       <w:r>
         <w:rPr>
@@ -483,7 +498,8 @@
           <w:sz w:val="16"/>
           <w:lang w:val="nl-BE"/>
         </w:rPr>
-        <w:t>+32 (0) 16 375 700</w:t>
+        <w:br/>
+        <w:t>3001 Heverlee</w:t>
       </w:r>
       <w:r>
         <w:rPr>
@@ -491,6 +507,23 @@
           <w:sz w:val="16"/>
           <w:lang w:val="nl-BE"/>
         </w:rPr>
+        <w:br/>
+        <w:t xml:space="preserve">Tel. </w:t>
+      </w:r>
+      <w:r>
+        <w:rPr>
+          <w:rFonts w:ascii="Verdana" w:hAnsi="Verdana"/>
+          <w:sz w:val="16"/>
+          <w:lang w:val="nl-BE"/>
+        </w:rPr>
+        <w:t>+32 (0) 16 375 700</w:t>
+      </w:r>
+      <w:r>
+        <w:rPr>
+          <w:rFonts w:ascii="Verdana" w:hAnsi="Verdana"/>
+          <w:sz w:val="16"/>
+          <w:lang w:val="nl-BE"/>
+        </w:rPr>
         <w:br w:type="page"/>
       </w:r>
     </w:p>
@@ -501,7 +534,7 @@
           <w:lang w:val="nl-NL"/>
         </w:rPr>
       </w:pPr>
-      <w:bookmarkStart w:id="0" w:name="_Toc499494737"/>
+      <w:bookmarkStart w:id="1" w:name="_Toc499494737"/>
       <w:r>
         <w:rPr>
           <w:lang w:val="nl-NL"/>
@@ -509,7 +542,7 @@
         <w:lastRenderedPageBreak/>
         <w:t>Algemene opmerking</w:t>
       </w:r>
-      <w:bookmarkEnd w:id="0"/>
+      <w:bookmarkEnd w:id="1"/>
     </w:p>
     <w:p>
       <w:pPr>
@@ -696,7 +729,23 @@
           <w:b/>
           <w:lang w:val="nl-NL"/>
         </w:rPr>
-        <w:t xml:space="preserve"> je source code (.java bestanden, geen .class bestanden) </w:t>
+        <w:t xml:space="preserve"> je source code (.</w:t>
+      </w:r>
+      <w:proofErr w:type="spellStart"/>
+      <w:r>
+        <w:rPr>
+          <w:b/>
+          <w:lang w:val="nl-NL"/>
+        </w:rPr>
+        <w:t>java</w:t>
+      </w:r>
+      <w:proofErr w:type="spellEnd"/>
+      <w:r>
+        <w:rPr>
+          <w:b/>
+          <w:lang w:val="nl-NL"/>
+        </w:rPr>
+        <w:t xml:space="preserve"> bestanden, geen .class bestanden) </w:t>
       </w:r>
       <w:r>
         <w:rPr>
@@ -773,7 +822,7 @@
           <w:b/>
           <w:lang w:val="nl-NL"/>
         </w:rPr>
-        <w:t>. Je</w:t>
+        <w:t>Je</w:t>
       </w:r>
       <w:r>
         <w:rPr>
@@ -850,7 +899,23 @@
           <w:b/>
           <w:lang w:val="nl-NL"/>
         </w:rPr>
-        <w:t>volgnr_familienaam1_familienaam2_familienaam3_Kassa_OOO2019. Het volgnr krijg je van de lector.</w:t>
+        <w:t xml:space="preserve">volgnr_familienaam1_familienaam2_familienaam3_Kassa_OOO2019. Het </w:t>
+      </w:r>
+      <w:proofErr w:type="spellStart"/>
+      <w:r>
+        <w:rPr>
+          <w:b/>
+          <w:lang w:val="nl-NL"/>
+        </w:rPr>
+        <w:t>volgnr</w:t>
+      </w:r>
+      <w:proofErr w:type="spellEnd"/>
+      <w:r>
+        <w:rPr>
+          <w:b/>
+          <w:lang w:val="nl-NL"/>
+        </w:rPr>
+        <w:t xml:space="preserve"> krijg je van de lector.</w:t>
       </w:r>
     </w:p>
     <w:p>
@@ -913,7 +978,23 @@
           <w:b/>
           <w:lang w:val="nl-NL"/>
         </w:rPr>
-        <w:t xml:space="preserve">ode in je repository op </w:t>
+        <w:t xml:space="preserve">ode in je </w:t>
+      </w:r>
+      <w:proofErr w:type="spellStart"/>
+      <w:r>
+        <w:rPr>
+          <w:b/>
+          <w:lang w:val="nl-NL"/>
+        </w:rPr>
+        <w:t>repository</w:t>
+      </w:r>
+      <w:proofErr w:type="spellEnd"/>
+      <w:r>
+        <w:rPr>
+          <w:b/>
+          <w:lang w:val="nl-NL"/>
+        </w:rPr>
+        <w:t xml:space="preserve"> op </w:t>
       </w:r>
       <w:r>
         <w:rPr>
@@ -937,34 +1018,24 @@
           <w:lang w:val="nl-NL"/>
         </w:rPr>
       </w:pPr>
-      <w:bookmarkStart w:id="1" w:name="_Toc499494738"/>
-      <w:r>
-        <w:rPr>
-          <w:lang w:val="nl-NL"/>
-        </w:rPr>
-        <w:t>URL GITHUB repository</w:t>
-      </w:r>
+      <w:bookmarkStart w:id="2" w:name="_Toc499494738"/>
+      <w:r>
+        <w:rPr>
+          <w:lang w:val="nl-NL"/>
+        </w:rPr>
+        <w:t xml:space="preserve">URL GITHUB </w:t>
+      </w:r>
+      <w:proofErr w:type="spellStart"/>
+      <w:r>
+        <w:rPr>
+          <w:lang w:val="nl-NL"/>
+        </w:rPr>
+        <w:t>repository</w:t>
+      </w:r>
+      <w:proofErr w:type="spellEnd"/>
     </w:p>
     <w:p>
       <w:pPr>
-        <w:rPr>
-          <w:b/>
-          <w:color w:val="FF0000"/>
-          <w:lang w:val="nl-NL"/>
-        </w:rPr>
-      </w:pPr>
-      <w:r>
-        <w:rPr>
-          <w:b/>
-          <w:color w:val="FF0000"/>
-          <w:lang w:val="nl-NL"/>
-        </w:rPr>
-        <w:t>Copy/paste hier de URL van je Github repository met je zelfevaluatie app project</w:t>
-      </w:r>
-    </w:p>
-    <w:p>
-      <w:pPr>
-        <w:pStyle w:val="Kop1"/>
         <w:pBdr>
           <w:top w:val="single" w:sz="4" w:space="1" w:color="auto"/>
           <w:left w:val="single" w:sz="4" w:space="4" w:color="auto"/>
@@ -979,30 +1050,11 @@
         <w:rPr>
           <w:lang w:val="nl-NL"/>
         </w:rPr>
-        <w:t>URL</w:t>
+        <w:t>https://github.com/13r44m1335/2_Boussabat_Geysegoms_Vanheel_KassaApp_2019</w:t>
       </w:r>
     </w:p>
     <w:p>
       <w:pPr>
-        <w:pBdr>
-          <w:top w:val="single" w:sz="4" w:space="1" w:color="auto"/>
-          <w:left w:val="single" w:sz="4" w:space="4" w:color="auto"/>
-          <w:bottom w:val="single" w:sz="4" w:space="1" w:color="auto"/>
-          <w:right w:val="single" w:sz="4" w:space="4" w:color="auto"/>
-        </w:pBdr>
-        <w:rPr>
-          <w:lang w:val="nl-NL"/>
-        </w:rPr>
-      </w:pPr>
-      <w:r>
-        <w:rPr>
-          <w:lang w:val="nl-NL"/>
-        </w:rPr>
-        <w:t>https://github.com/13r44m1335/2_Boussabat_Geysegoms_Vanheel_KassaApp_2019</w:t>
-      </w:r>
-    </w:p>
-    <w:p>
-      <w:pPr>
         <w:pStyle w:val="Kop1"/>
         <w:rPr>
           <w:lang w:val="nl-NL"/>
@@ -1014,7 +1066,7 @@
         </w:rPr>
         <w:t>Vereisten</w:t>
       </w:r>
-      <w:bookmarkEnd w:id="1"/>
+      <w:bookmarkEnd w:id="2"/>
     </w:p>
     <w:p>
       <w:pPr>
@@ -1332,7 +1384,21 @@
               <w:rPr>
                 <w:lang w:val="nl-BE"/>
               </w:rPr>
-              <w:t xml:space="preserve">(zie acceptatie-criteria) </w:t>
+              <w:t xml:space="preserve">(zie </w:t>
+            </w:r>
+            <w:proofErr w:type="spellStart"/>
+            <w:r>
+              <w:rPr>
+                <w:lang w:val="nl-BE"/>
+              </w:rPr>
+              <w:t>acceptatie-criteria</w:t>
+            </w:r>
+            <w:proofErr w:type="spellEnd"/>
+            <w:r>
+              <w:rPr>
+                <w:lang w:val="nl-BE"/>
+              </w:rPr>
+              <w:t xml:space="preserve">) </w:t>
             </w:r>
             <w:r>
               <w:rPr>
@@ -1567,9 +1633,15 @@
           <w:p>
             <w:pPr>
               <w:rPr>
-                <w:lang w:val="nl-NL"/>
-              </w:rPr>
-            </w:pPr>
+                <w:lang w:val="vls-Latn"/>
+              </w:rPr>
+            </w:pPr>
+            <w:r>
+              <w:rPr>
+                <w:lang w:val="vls-Latn"/>
+              </w:rPr>
+              <w:t>OK</w:t>
+            </w:r>
           </w:p>
         </w:tc>
         <w:tc>
@@ -1602,12 +1674,56 @@
                 <w:lang w:val="en-US"/>
               </w:rPr>
             </w:pPr>
+            <w:proofErr w:type="spellStart"/>
             <w:r>
               <w:rPr>
                 <w:lang w:val="en-US"/>
               </w:rPr>
-              <w:t>Verwijderen artikel uit kassaverkoop</w:t>
-            </w:r>
+              <w:t>Verwijderen</w:t>
+            </w:r>
+            <w:proofErr w:type="spellEnd"/>
+            <w:r>
+              <w:rPr>
+                <w:lang w:val="en-US"/>
+              </w:rPr>
+              <w:t xml:space="preserve"> </w:t>
+            </w:r>
+            <w:proofErr w:type="spellStart"/>
+            <w:r>
+              <w:rPr>
+                <w:lang w:val="en-US"/>
+              </w:rPr>
+              <w:t>artikel</w:t>
+            </w:r>
+            <w:proofErr w:type="spellEnd"/>
+            <w:r>
+              <w:rPr>
+                <w:lang w:val="en-US"/>
+              </w:rPr>
+              <w:t xml:space="preserve"> </w:t>
+            </w:r>
+            <w:proofErr w:type="spellStart"/>
+            <w:r>
+              <w:rPr>
+                <w:lang w:val="en-US"/>
+              </w:rPr>
+              <w:t>uit</w:t>
+            </w:r>
+            <w:proofErr w:type="spellEnd"/>
+            <w:r>
+              <w:rPr>
+                <w:lang w:val="en-US"/>
+              </w:rPr>
+              <w:t xml:space="preserve"> </w:t>
+            </w:r>
+            <w:proofErr w:type="spellStart"/>
+            <w:r>
+              <w:rPr>
+                <w:lang w:val="en-US"/>
+              </w:rPr>
+              <w:t>kassaverkoop</w:t>
+            </w:r>
+            <w:proofErr w:type="spellEnd"/>
           </w:p>
           <w:p>
             <w:pPr>
@@ -1667,11 +1783,19 @@
                 <w:lang w:val="en-US"/>
               </w:rPr>
             </w:pPr>
+            <w:proofErr w:type="spellStart"/>
             <w:r>
               <w:rPr>
                 <w:lang w:val="en-US"/>
               </w:rPr>
-              <w:t>Kassaverkoop on hold</w:t>
+              <w:t>Kassaverkoop</w:t>
+            </w:r>
+            <w:proofErr w:type="spellEnd"/>
+            <w:r>
+              <w:rPr>
+                <w:lang w:val="en-US"/>
+              </w:rPr>
+              <w:t xml:space="preserve"> on hold</w:t>
             </w:r>
           </w:p>
           <w:p>
@@ -1741,12 +1865,28 @@
                 <w:lang w:val="en-US"/>
               </w:rPr>
             </w:pPr>
+            <w:proofErr w:type="spellStart"/>
             <w:r>
               <w:rPr>
                 <w:lang w:val="en-US"/>
               </w:rPr>
-              <w:t>Kortingen toepassen</w:t>
-            </w:r>
+              <w:t>Kortingen</w:t>
+            </w:r>
+            <w:proofErr w:type="spellEnd"/>
+            <w:r>
+              <w:rPr>
+                <w:lang w:val="en-US"/>
+              </w:rPr>
+              <w:t xml:space="preserve"> </w:t>
+            </w:r>
+            <w:proofErr w:type="spellStart"/>
+            <w:r>
+              <w:rPr>
+                <w:lang w:val="en-US"/>
+              </w:rPr>
+              <w:t>toepassen</w:t>
+            </w:r>
+            <w:proofErr w:type="spellEnd"/>
           </w:p>
           <w:p>
             <w:pPr>
@@ -1815,12 +1955,28 @@
                 <w:lang w:val="en-US"/>
               </w:rPr>
             </w:pPr>
+            <w:proofErr w:type="spellStart"/>
             <w:r>
               <w:rPr>
                 <w:lang w:val="en-US"/>
               </w:rPr>
-              <w:t>Kassaverkoop afsluiten</w:t>
-            </w:r>
+              <w:t>Kassaverkoop</w:t>
+            </w:r>
+            <w:proofErr w:type="spellEnd"/>
+            <w:r>
+              <w:rPr>
+                <w:lang w:val="en-US"/>
+              </w:rPr>
+              <w:t xml:space="preserve"> </w:t>
+            </w:r>
+            <w:proofErr w:type="spellStart"/>
+            <w:r>
+              <w:rPr>
+                <w:lang w:val="en-US"/>
+              </w:rPr>
+              <w:t>afsluiten</w:t>
+            </w:r>
+            <w:proofErr w:type="spellEnd"/>
           </w:p>
           <w:p>
             <w:pPr>
@@ -1882,12 +2038,28 @@
                 <w:lang w:val="en-US"/>
               </w:rPr>
             </w:pPr>
+            <w:proofErr w:type="spellStart"/>
             <w:r>
               <w:rPr>
                 <w:lang w:val="en-US"/>
               </w:rPr>
-              <w:t>Kassaverkoop betalen</w:t>
-            </w:r>
+              <w:t>Kassaverkoop</w:t>
+            </w:r>
+            <w:proofErr w:type="spellEnd"/>
+            <w:r>
+              <w:rPr>
+                <w:lang w:val="en-US"/>
+              </w:rPr>
+              <w:t xml:space="preserve"> </w:t>
+            </w:r>
+            <w:proofErr w:type="spellStart"/>
+            <w:r>
+              <w:rPr>
+                <w:lang w:val="en-US"/>
+              </w:rPr>
+              <w:t>betalen</w:t>
+            </w:r>
+            <w:proofErr w:type="spellEnd"/>
           </w:p>
           <w:p>
             <w:pPr>
@@ -1950,11 +2122,33 @@
                 <w:lang w:val="en-US"/>
               </w:rPr>
             </w:pPr>
+            <w:proofErr w:type="spellStart"/>
             <w:r>
               <w:rPr>
                 <w:lang w:val="en-US"/>
               </w:rPr>
-              <w:t>Kassabon printen (op console)</w:t>
+              <w:t>Kassabon</w:t>
+            </w:r>
+            <w:proofErr w:type="spellEnd"/>
+            <w:r>
+              <w:rPr>
+                <w:lang w:val="en-US"/>
+              </w:rPr>
+              <w:t xml:space="preserve"> </w:t>
+            </w:r>
+            <w:proofErr w:type="spellStart"/>
+            <w:r>
+              <w:rPr>
+                <w:lang w:val="en-US"/>
+              </w:rPr>
+              <w:t>printen</w:t>
+            </w:r>
+            <w:proofErr w:type="spellEnd"/>
+            <w:r>
+              <w:rPr>
+                <w:lang w:val="en-US"/>
+              </w:rPr>
+              <w:t xml:space="preserve"> (op console)</w:t>
             </w:r>
           </w:p>
           <w:p>
@@ -2008,7 +2202,7 @@
           <w:lang w:val="nl-NL"/>
         </w:rPr>
       </w:pPr>
-      <w:bookmarkStart w:id="2" w:name="_Toc499494739"/>
+      <w:bookmarkStart w:id="3" w:name="_Toc499494739"/>
     </w:p>
     <w:p>
       <w:pPr>
@@ -2039,9 +2233,17 @@
           <w:lang w:val="nl-NL"/>
         </w:rPr>
         <w:lastRenderedPageBreak/>
-        <w:t>Design patterns</w:t>
-      </w:r>
-      <w:bookmarkEnd w:id="2"/>
+        <w:t xml:space="preserve">Design </w:t>
+      </w:r>
+      <w:proofErr w:type="spellStart"/>
+      <w:r>
+        <w:rPr>
+          <w:lang w:val="nl-NL"/>
+        </w:rPr>
+        <w:t>patterns</w:t>
+      </w:r>
+      <w:bookmarkEnd w:id="3"/>
+      <w:proofErr w:type="spellEnd"/>
     </w:p>
     <w:p>
       <w:pPr>
@@ -2094,9 +2296,9 @@
         <w:tblLook w:val="04A0" w:firstRow="1" w:lastRow="0" w:firstColumn="1" w:lastColumn="0" w:noHBand="0" w:noVBand="1"/>
       </w:tblPr>
       <w:tblGrid>
-        <w:gridCol w:w="1119"/>
-        <w:gridCol w:w="2167"/>
-        <w:gridCol w:w="5776"/>
+        <w:gridCol w:w="1112"/>
+        <w:gridCol w:w="2021"/>
+        <w:gridCol w:w="5929"/>
       </w:tblGrid>
       <w:tr>
         <w:tc>
@@ -2139,7 +2341,21 @@
               <w:rPr>
                 <w:lang w:val="nl-NL"/>
               </w:rPr>
-              <w:t>In welke stories(nr)</w:t>
+              <w:t>In welke stories(</w:t>
+            </w:r>
+            <w:proofErr w:type="spellStart"/>
+            <w:r>
+              <w:rPr>
+                <w:lang w:val="nl-NL"/>
+              </w:rPr>
+              <w:t>nr</w:t>
+            </w:r>
+            <w:proofErr w:type="spellEnd"/>
+            <w:r>
+              <w:rPr>
+                <w:lang w:val="nl-NL"/>
+              </w:rPr>
+              <w:t>)</w:t>
             </w:r>
           </w:p>
           <w:p>
@@ -2176,7 +2392,21 @@
               <w:rPr>
                 <w:lang w:val="nl-NL"/>
               </w:rPr>
-              <w:t>gegenereerd vanuit je java code</w:t>
+              <w:t xml:space="preserve">gegenereerd vanuit je </w:t>
+            </w:r>
+            <w:proofErr w:type="spellStart"/>
+            <w:r>
+              <w:rPr>
+                <w:lang w:val="nl-NL"/>
+              </w:rPr>
+              <w:t>java</w:t>
+            </w:r>
+            <w:proofErr w:type="spellEnd"/>
+            <w:r>
+              <w:rPr>
+                <w:lang w:val="nl-NL"/>
+              </w:rPr>
+              <w:t xml:space="preserve"> code</w:t>
             </w:r>
             <w:r>
               <w:rPr>
@@ -2198,12 +2428,14 @@
                 <w:lang w:val="nl-NL"/>
               </w:rPr>
             </w:pPr>
+            <w:proofErr w:type="spellStart"/>
             <w:r>
               <w:rPr>
                 <w:lang w:val="nl-NL"/>
               </w:rPr>
               <w:t>Observer</w:t>
             </w:r>
+            <w:proofErr w:type="spellEnd"/>
           </w:p>
           <w:p>
             <w:pPr>
@@ -2299,6 +2531,19 @@
               <w:t>5. Verwijderen van een artikel</w:t>
             </w:r>
           </w:p>
+          <w:p>
+            <w:pPr>
+              <w:rPr>
+                <w:lang w:val="vls-Latn"/>
+              </w:rPr>
+            </w:pPr>
+            <w:r>
+              <w:rPr>
+                <w:lang w:val="vls-Latn"/>
+              </w:rPr>
+              <w:t>6. Hold zetten van verkopen.</w:t>
+            </w:r>
+          </w:p>
         </w:tc>
         <w:tc>
           <w:tcPr>
@@ -2310,6 +2555,46 @@
                 <w:lang w:val="nl-BE"/>
               </w:rPr>
             </w:pPr>
+            <w:r>
+              <w:rPr>
+                <w:lang w:val="nl-BE"/>
+              </w:rPr>
+              <w:drawing>
+                <wp:inline distT="0" distB="0" distL="0" distR="0" wp14:anchorId="347E0FEC" wp14:editId="4EF7F8A1">
+                  <wp:extent cx="3566160" cy="801128"/>
+                  <wp:effectExtent l="0" t="0" r="0" b="0"/>
+                  <wp:docPr id="1" name="Afbeelding 1"/>
+                  <wp:cNvGraphicFramePr>
+                    <a:graphicFrameLocks xmlns:a="http://schemas.openxmlformats.org/drawingml/2006/main" noChangeAspect="1"/>
+                  </wp:cNvGraphicFramePr>
+                  <a:graphic xmlns:a="http://schemas.openxmlformats.org/drawingml/2006/main">
+                    <a:graphicData uri="http://schemas.openxmlformats.org/drawingml/2006/picture">
+                      <pic:pic xmlns:pic="http://schemas.openxmlformats.org/drawingml/2006/picture">
+                        <pic:nvPicPr>
+                          <pic:cNvPr id="1" name=""/>
+                          <pic:cNvPicPr/>
+                        </pic:nvPicPr>
+                        <pic:blipFill>
+                          <a:blip r:embed="rId9"/>
+                          <a:stretch>
+                            <a:fillRect/>
+                          </a:stretch>
+                        </pic:blipFill>
+                        <pic:spPr>
+                          <a:xfrm>
+                            <a:off x="0" y="0"/>
+                            <a:ext cx="3609992" cy="810975"/>
+                          </a:xfrm>
+                          <a:prstGeom prst="rect">
+                            <a:avLst/>
+                          </a:prstGeom>
+                        </pic:spPr>
+                      </pic:pic>
+                    </a:graphicData>
+                  </a:graphic>
+                </wp:inline>
+              </w:drawing>
+            </w:r>
           </w:p>
         </w:tc>
       </w:tr>
@@ -2324,12 +2609,14 @@
                 <w:lang w:val="nl-NL"/>
               </w:rPr>
             </w:pPr>
+            <w:proofErr w:type="spellStart"/>
             <w:r>
               <w:rPr>
                 <w:lang w:val="nl-NL"/>
               </w:rPr>
               <w:t>Strategy</w:t>
             </w:r>
+            <w:proofErr w:type="spellEnd"/>
           </w:p>
           <w:p>
             <w:pPr>
@@ -2449,6 +2736,46 @@
                 <w:lang w:val="nl-NL"/>
               </w:rPr>
             </w:pPr>
+            <w:r>
+              <w:rPr>
+                <w:lang w:val="nl-NL"/>
+              </w:rPr>
+              <w:drawing>
+                <wp:inline distT="0" distB="0" distL="0" distR="0" wp14:anchorId="1D15CC60" wp14:editId="4CC69813">
+                  <wp:extent cx="3568921" cy="2321949"/>
+                  <wp:effectExtent l="0" t="0" r="0" b="2540"/>
+                  <wp:docPr id="2" name="Afbeelding 2"/>
+                  <wp:cNvGraphicFramePr>
+                    <a:graphicFrameLocks xmlns:a="http://schemas.openxmlformats.org/drawingml/2006/main" noChangeAspect="1"/>
+                  </wp:cNvGraphicFramePr>
+                  <a:graphic xmlns:a="http://schemas.openxmlformats.org/drawingml/2006/main">
+                    <a:graphicData uri="http://schemas.openxmlformats.org/drawingml/2006/picture">
+                      <pic:pic xmlns:pic="http://schemas.openxmlformats.org/drawingml/2006/picture">
+                        <pic:nvPicPr>
+                          <pic:cNvPr id="1" name=""/>
+                          <pic:cNvPicPr/>
+                        </pic:nvPicPr>
+                        <pic:blipFill>
+                          <a:blip r:embed="rId10"/>
+                          <a:stretch>
+                            <a:fillRect/>
+                          </a:stretch>
+                        </pic:blipFill>
+                        <pic:spPr>
+                          <a:xfrm>
+                            <a:off x="0" y="0"/>
+                            <a:ext cx="3582418" cy="2330730"/>
+                          </a:xfrm>
+                          <a:prstGeom prst="rect">
+                            <a:avLst/>
+                          </a:prstGeom>
+                        </pic:spPr>
+                      </pic:pic>
+                    </a:graphicData>
+                  </a:graphic>
+                </wp:inline>
+              </w:drawing>
+            </w:r>
           </w:p>
         </w:tc>
       </w:tr>
@@ -2467,8 +2794,17 @@
               <w:rPr>
                 <w:lang w:val="nl-NL"/>
               </w:rPr>
-              <w:t>Simple Factory</w:t>
-            </w:r>
+              <w:lastRenderedPageBreak/>
+              <w:t xml:space="preserve">Simple </w:t>
+            </w:r>
+            <w:proofErr w:type="spellStart"/>
+            <w:r>
+              <w:rPr>
+                <w:lang w:val="nl-NL"/>
+              </w:rPr>
+              <w:t>Factory</w:t>
+            </w:r>
+            <w:proofErr w:type="spellEnd"/>
           </w:p>
           <w:p>
             <w:pPr>
@@ -2575,6 +2911,46 @@
                 <w:lang w:val="nl-NL"/>
               </w:rPr>
             </w:pPr>
+            <w:r>
+              <w:rPr>
+                <w:lang w:val="nl-NL"/>
+              </w:rPr>
+              <w:drawing>
+                <wp:inline distT="0" distB="0" distL="0" distR="0" wp14:anchorId="10FA843C" wp14:editId="75AF9D67">
+                  <wp:extent cx="3048157" cy="2908449"/>
+                  <wp:effectExtent l="0" t="0" r="0" b="6350"/>
+                  <wp:docPr id="3" name="Afbeelding 3"/>
+                  <wp:cNvGraphicFramePr>
+                    <a:graphicFrameLocks xmlns:a="http://schemas.openxmlformats.org/drawingml/2006/main" noChangeAspect="1"/>
+                  </wp:cNvGraphicFramePr>
+                  <a:graphic xmlns:a="http://schemas.openxmlformats.org/drawingml/2006/main">
+                    <a:graphicData uri="http://schemas.openxmlformats.org/drawingml/2006/picture">
+                      <pic:pic xmlns:pic="http://schemas.openxmlformats.org/drawingml/2006/picture">
+                        <pic:nvPicPr>
+                          <pic:cNvPr id="1" name=""/>
+                          <pic:cNvPicPr/>
+                        </pic:nvPicPr>
+                        <pic:blipFill>
+                          <a:blip r:embed="rId11"/>
+                          <a:stretch>
+                            <a:fillRect/>
+                          </a:stretch>
+                        </pic:blipFill>
+                        <pic:spPr>
+                          <a:xfrm>
+                            <a:off x="0" y="0"/>
+                            <a:ext cx="3048157" cy="2908449"/>
+                          </a:xfrm>
+                          <a:prstGeom prst="rect">
+                            <a:avLst/>
+                          </a:prstGeom>
+                        </pic:spPr>
+                      </pic:pic>
+                    </a:graphicData>
+                  </a:graphic>
+                </wp:inline>
+              </w:drawing>
+            </w:r>
           </w:p>
         </w:tc>
       </w:tr>
@@ -2693,7 +3069,6 @@
               <w:rPr>
                 <w:lang w:val="nl-NL"/>
               </w:rPr>
-              <w:lastRenderedPageBreak/>
               <w:t>Singleton</w:t>
             </w:r>
           </w:p>
@@ -2795,6 +3170,46 @@
                 <w:lang w:val="nl-NL"/>
               </w:rPr>
             </w:pPr>
+            <w:r>
+              <w:rPr>
+                <w:lang w:val="nl-NL"/>
+              </w:rPr>
+              <w:drawing>
+                <wp:inline distT="0" distB="0" distL="0" distR="0" wp14:anchorId="12D48A45" wp14:editId="7EC921F9">
+                  <wp:extent cx="3048157" cy="2908449"/>
+                  <wp:effectExtent l="0" t="0" r="0" b="6350"/>
+                  <wp:docPr id="5" name="Afbeelding 5"/>
+                  <wp:cNvGraphicFramePr>
+                    <a:graphicFrameLocks xmlns:a="http://schemas.openxmlformats.org/drawingml/2006/main" noChangeAspect="1"/>
+                  </wp:cNvGraphicFramePr>
+                  <a:graphic xmlns:a="http://schemas.openxmlformats.org/drawingml/2006/main">
+                    <a:graphicData uri="http://schemas.openxmlformats.org/drawingml/2006/picture">
+                      <pic:pic xmlns:pic="http://schemas.openxmlformats.org/drawingml/2006/picture">
+                        <pic:nvPicPr>
+                          <pic:cNvPr id="1" name=""/>
+                          <pic:cNvPicPr/>
+                        </pic:nvPicPr>
+                        <pic:blipFill>
+                          <a:blip r:embed="rId11"/>
+                          <a:stretch>
+                            <a:fillRect/>
+                          </a:stretch>
+                        </pic:blipFill>
+                        <pic:spPr>
+                          <a:xfrm>
+                            <a:off x="0" y="0"/>
+                            <a:ext cx="3048157" cy="2908449"/>
+                          </a:xfrm>
+                          <a:prstGeom prst="rect">
+                            <a:avLst/>
+                          </a:prstGeom>
+                        </pic:spPr>
+                      </pic:pic>
+                    </a:graphicData>
+                  </a:graphic>
+                </wp:inline>
+              </w:drawing>
+            </w:r>
           </w:p>
         </w:tc>
       </w:tr>
@@ -3029,12 +3444,14 @@
                 <w:lang w:val="nl-NL"/>
               </w:rPr>
             </w:pPr>
+            <w:proofErr w:type="spellStart"/>
             <w:r>
               <w:rPr>
                 <w:lang w:val="nl-NL"/>
               </w:rPr>
               <w:t>Decorator</w:t>
             </w:r>
+            <w:proofErr w:type="spellEnd"/>
           </w:p>
           <w:p>
             <w:pPr>
@@ -3140,8 +3557,16 @@
               <w:rPr>
                 <w:lang w:val="nl-NL"/>
               </w:rPr>
-              <w:t>Template method</w:t>
-            </w:r>
+              <w:t xml:space="preserve">Template </w:t>
+            </w:r>
+            <w:proofErr w:type="spellStart"/>
+            <w:r>
+              <w:rPr>
+                <w:lang w:val="nl-NL"/>
+              </w:rPr>
+              <w:t>method</w:t>
+            </w:r>
+            <w:proofErr w:type="spellEnd"/>
           </w:p>
           <w:p>
             <w:pPr>
@@ -3242,6 +3667,46 @@
                 <w:lang w:val="nl-NL"/>
               </w:rPr>
             </w:pPr>
+            <w:r>
+              <w:rPr>
+                <w:lang w:val="nl-NL"/>
+              </w:rPr>
+              <w:drawing>
+                <wp:inline distT="0" distB="0" distL="0" distR="0" wp14:anchorId="49623E81" wp14:editId="5904AA70">
+                  <wp:extent cx="3657788" cy="1759040"/>
+                  <wp:effectExtent l="0" t="0" r="0" b="0"/>
+                  <wp:docPr id="6" name="Afbeelding 6"/>
+                  <wp:cNvGraphicFramePr>
+                    <a:graphicFrameLocks xmlns:a="http://schemas.openxmlformats.org/drawingml/2006/main" noChangeAspect="1"/>
+                  </wp:cNvGraphicFramePr>
+                  <a:graphic xmlns:a="http://schemas.openxmlformats.org/drawingml/2006/main">
+                    <a:graphicData uri="http://schemas.openxmlformats.org/drawingml/2006/picture">
+                      <pic:pic xmlns:pic="http://schemas.openxmlformats.org/drawingml/2006/picture">
+                        <pic:nvPicPr>
+                          <pic:cNvPr id="1" name=""/>
+                          <pic:cNvPicPr/>
+                        </pic:nvPicPr>
+                        <pic:blipFill>
+                          <a:blip r:embed="rId12"/>
+                          <a:stretch>
+                            <a:fillRect/>
+                          </a:stretch>
+                        </pic:blipFill>
+                        <pic:spPr>
+                          <a:xfrm>
+                            <a:off x="0" y="0"/>
+                            <a:ext cx="3657788" cy="1759040"/>
+                          </a:xfrm>
+                          <a:prstGeom prst="rect">
+                            <a:avLst/>
+                          </a:prstGeom>
+                        </pic:spPr>
+                      </pic:pic>
+                    </a:graphicData>
+                  </a:graphic>
+                </wp:inline>
+              </w:drawing>
+            </w:r>
           </w:p>
         </w:tc>
       </w:tr>
@@ -3272,7 +3737,7 @@
           <w:lang w:val="nl-NL"/>
         </w:rPr>
       </w:pPr>
-      <w:bookmarkStart w:id="3" w:name="_Toc499494740"/>
+      <w:bookmarkStart w:id="4" w:name="_Toc499494740"/>
       <w:r>
         <w:rPr>
           <w:lang w:val="nl-NL"/>
@@ -3280,7 +3745,7 @@
         <w:lastRenderedPageBreak/>
         <w:t>Speciale topics</w:t>
       </w:r>
-      <w:bookmarkEnd w:id="3"/>
+      <w:bookmarkEnd w:id="4"/>
     </w:p>
     <w:p>
       <w:pPr>
@@ -3421,7 +3886,21 @@
               <w:rPr>
                 <w:lang w:val="nl-NL"/>
               </w:rPr>
-              <w:t>In welke stories(nr)</w:t>
+              <w:t>In welke stories(</w:t>
+            </w:r>
+            <w:proofErr w:type="spellStart"/>
+            <w:r>
+              <w:rPr>
+                <w:lang w:val="nl-NL"/>
+              </w:rPr>
+              <w:t>nr</w:t>
+            </w:r>
+            <w:proofErr w:type="spellEnd"/>
+            <w:r>
+              <w:rPr>
+                <w:lang w:val="nl-NL"/>
+              </w:rPr>
+              <w:t>)</w:t>
             </w:r>
           </w:p>
           <w:p>
@@ -3486,12 +3965,14 @@
                 <w:lang w:val="nl-NL"/>
               </w:rPr>
             </w:pPr>
+            <w:proofErr w:type="spellStart"/>
             <w:r>
               <w:rPr>
                 <w:lang w:val="nl-NL"/>
               </w:rPr>
               <w:t>Enum</w:t>
             </w:r>
+            <w:proofErr w:type="spellEnd"/>
           </w:p>
           <w:p>
             <w:pPr>
@@ -3604,12 +4085,14 @@
                 <w:lang w:val="nl-NL"/>
               </w:rPr>
             </w:pPr>
+            <w:proofErr w:type="spellStart"/>
             <w:r>
               <w:rPr>
                 <w:lang w:val="nl-NL"/>
               </w:rPr>
               <w:t>Properties</w:t>
             </w:r>
+            <w:proofErr w:type="spellEnd"/>
           </w:p>
           <w:p>
             <w:pPr>
@@ -3696,12 +4179,14 @@
                 <w:lang w:val="nl-NL"/>
               </w:rPr>
             </w:pPr>
+            <w:proofErr w:type="spellStart"/>
             <w:r>
               <w:rPr>
                 <w:lang w:val="nl-NL"/>
               </w:rPr>
               <w:t>Reflection</w:t>
             </w:r>
+            <w:proofErr w:type="spellEnd"/>
           </w:p>
           <w:p>
             <w:pPr>
@@ -3910,8 +4395,8 @@
           <w:lang w:val="nl-NL"/>
         </w:rPr>
       </w:pPr>
-      <w:bookmarkStart w:id="4" w:name="_Toc499494741"/>
-      <w:bookmarkStart w:id="5" w:name="_Toc499494742"/>
+      <w:bookmarkStart w:id="5" w:name="_Toc499494741"/>
+      <w:bookmarkStart w:id="6" w:name="_Toc499494742"/>
       <w:r>
         <w:rPr>
           <w:lang w:val="nl-NL"/>
@@ -3919,7 +4404,7 @@
         <w:lastRenderedPageBreak/>
         <w:t>Werkverdeling</w:t>
       </w:r>
-      <w:bookmarkEnd w:id="4"/>
+      <w:bookmarkEnd w:id="5"/>
     </w:p>
     <w:p>
       <w:pPr>
@@ -4218,9 +4703,15 @@
             <w:pPr>
               <w:jc w:val="center"/>
               <w:rPr>
-                <w:lang w:val="nl-NL"/>
-              </w:rPr>
-            </w:pPr>
+                <w:lang w:val="vls-Latn"/>
+              </w:rPr>
+            </w:pPr>
+            <w:r>
+              <w:rPr>
+                <w:lang w:val="vls-Latn"/>
+              </w:rPr>
+              <w:t>30min</w:t>
+            </w:r>
           </w:p>
         </w:tc>
         <w:tc>
@@ -4309,7 +4800,13 @@
               <w:rPr>
                 <w:lang w:val="vls-Latn"/>
               </w:rPr>
-              <w:t>20</w:t>
+              <w:t>2</w:t>
+            </w:r>
+            <w:r>
+              <w:rPr>
+                <w:lang w:val="vls-Latn"/>
+              </w:rPr>
+              <w:t>8</w:t>
             </w:r>
             <w:r>
               <w:rPr>
@@ -4405,16 +4902,8 @@
               <w:rPr>
                 <w:lang w:val="vls-Latn"/>
               </w:rPr>
-              <w:t>3</w:t>
-            </w:r>
-            <w:r>
-              <w:rPr>
-                <w:lang w:val="vls-Latn"/>
-              </w:rPr>
-              <w:t>5</w:t>
-            </w:r>
-            <w:bookmarkStart w:id="6" w:name="_GoBack"/>
-            <w:bookmarkEnd w:id="6"/>
+              <w:t>30</w:t>
+            </w:r>
             <w:r>
               <w:rPr>
                 <w:lang w:val="vls-Latn"/>
@@ -4508,7 +4997,7 @@
         </w:rPr>
         <w:t>diagram</w:t>
       </w:r>
-      <w:bookmarkEnd w:id="5"/>
+      <w:bookmarkEnd w:id="6"/>
       <w:r>
         <w:rPr>
           <w:lang w:val="nl-NL"/>
@@ -4612,8 +5101,28 @@
         <w:t xml:space="preserve"> GEEN KLASSENDIAGRAM MET ZWARTE ACHTERGRONKLEUR AFPRINTEN!!!!!!!!!!</w:t>
       </w:r>
     </w:p>
+    <w:p>
+      <w:pPr>
+        <w:rPr>
+          <w:lang w:val="vls-Latn"/>
+        </w:rPr>
+      </w:pPr>
+      <w:r>
+        <w:rPr>
+          <w:lang w:val="vls-Latn"/>
+        </w:rPr>
+        <w:t>Controller:</w:t>
+      </w:r>
+    </w:p>
+    <w:p>
+      <w:pPr>
+        <w:rPr>
+          <w:lang w:val="vls-Latn"/>
+        </w:rPr>
+      </w:pPr>
+    </w:p>
     <w:sectPr>
-      <w:headerReference w:type="default" r:id="rId9"/>
+      <w:headerReference w:type="default" r:id="rId13"/>
       <w:pgSz w:w="11906" w:h="16838"/>
       <w:pgMar w:top="1417" w:right="1417" w:bottom="1417" w:left="1417" w:header="708" w:footer="708" w:gutter="0"/>
       <w:cols w:space="708"/>
@@ -6141,7 +6650,7 @@
 </file>
 
 <file path=customXml/itemProps1.xml><?xml version="1.0" encoding="utf-8"?>
-<ds:datastoreItem xmlns:ds="http://schemas.openxmlformats.org/officeDocument/2006/customXml" ds:itemID="{6250F33F-4ADF-4BA7-9054-D8B4BDB831F5}">
+<ds:datastoreItem xmlns:ds="http://schemas.openxmlformats.org/officeDocument/2006/customXml" ds:itemID="{632B919F-3F65-4815-8A51-701EFF3C9AE9}">
   <ds:schemaRefs>
     <ds:schemaRef ds:uri="http://schemas.openxmlformats.org/officeDocument/2006/bibliography"/>
   </ds:schemaRefs>

</xml_diff>